<commit_message>
update unit test (user manager)
</commit_message>
<xml_diff>
--- a/Bozze/Testing/Unit Test_V1.0_TuttoElettronica.docx
+++ b/Bozze/Testing/Unit Test_V1.0_TuttoElettronica.docx
@@ -370,23 +370,7 @@
           <w:sz w:val="28"/>
           <w:szCs w:val="28"/>
         </w:rPr>
-        <w:t xml:space="preserve">indispensabile per poter effettuare un testing corretto </w:t>
-      </w:r>
-      <w:proofErr w:type="gramStart"/>
-      <w:r>
-        <w:rPr>
-          <w:sz w:val="28"/>
-          <w:szCs w:val="28"/>
-        </w:rPr>
-        <w:t>ed</w:t>
-      </w:r>
-      <w:proofErr w:type="gramEnd"/>
-      <w:r>
-        <w:rPr>
-          <w:sz w:val="28"/>
-          <w:szCs w:val="28"/>
-        </w:rPr>
-        <w:t xml:space="preserve"> adeguato e per verificare che il sistema</w:t>
+        <w:t>indispensabile per poter effettuare un testing corretto ed adeguato e per verificare che il sistema</w:t>
       </w:r>
       <w:r>
         <w:rPr>
@@ -875,8 +859,6 @@
         </w:rPr>
         <w:t xml:space="preserve"> </w:t>
       </w:r>
-      <w:bookmarkStart w:id="0" w:name="_GoBack"/>
-      <w:bookmarkEnd w:id="0"/>
       <w:r>
         <w:rPr>
           <w:sz w:val="28"/>
@@ -1058,23 +1040,7 @@
           <w:sz w:val="28"/>
           <w:szCs w:val="28"/>
         </w:rPr>
-        <w:t xml:space="preserve">significa che parliamo di successo se il test rileva un </w:t>
-      </w:r>
-      <w:proofErr w:type="spellStart"/>
-      <w:r>
-        <w:rPr>
-          <w:sz w:val="28"/>
-          <w:szCs w:val="28"/>
-        </w:rPr>
-        <w:t>failure</w:t>
-      </w:r>
-      <w:proofErr w:type="spellEnd"/>
-      <w:r>
-        <w:rPr>
-          <w:sz w:val="28"/>
-          <w:szCs w:val="28"/>
-        </w:rPr>
-        <w:t>.</w:t>
+        <w:t>significa che parliamo di successo se il test rileva un failure.</w:t>
       </w:r>
     </w:p>
     <w:p>
@@ -1136,18 +1102,8 @@
           <w:sz w:val="28"/>
           <w:szCs w:val="28"/>
         </w:rPr>
-        <w:t xml:space="preserve">5.Overview test </w:t>
-      </w:r>
-      <w:proofErr w:type="spellStart"/>
-      <w:r>
-        <w:rPr>
-          <w:b/>
-          <w:sz w:val="28"/>
-          <w:szCs w:val="28"/>
-        </w:rPr>
-        <w:t>results</w:t>
-      </w:r>
-      <w:proofErr w:type="spellEnd"/>
+        <w:t>5.Overview test results</w:t>
+      </w:r>
     </w:p>
     <w:p>
       <w:pPr>
@@ -1211,18 +1167,8 @@
           <w:sz w:val="28"/>
           <w:szCs w:val="28"/>
         </w:rPr>
-        <w:t xml:space="preserve"> test </w:t>
-      </w:r>
-      <w:proofErr w:type="spellStart"/>
-      <w:r>
-        <w:rPr>
-          <w:b/>
-          <w:sz w:val="28"/>
-          <w:szCs w:val="28"/>
-        </w:rPr>
-        <w:t>results</w:t>
-      </w:r>
-      <w:proofErr w:type="spellEnd"/>
+        <w:t xml:space="preserve"> test results</w:t>
+      </w:r>
     </w:p>
     <w:p>
       <w:pPr>
@@ -1576,17 +1522,115 @@
     <w:p>
       <w:pPr>
         <w:rPr>
-          <w:b/>
-          <w:sz w:val="28"/>
-          <w:szCs w:val="28"/>
-        </w:rPr>
-      </w:pPr>
-      <w:r>
-        <w:rPr>
-          <w:b/>
-          <w:sz w:val="28"/>
-          <w:szCs w:val="28"/>
-        </w:rPr>
+          <w:sz w:val="28"/>
+          <w:szCs w:val="28"/>
+        </w:rPr>
+      </w:pPr>
+      <w:r>
+        <w:rPr>
+          <w:sz w:val="28"/>
+          <w:szCs w:val="28"/>
+        </w:rPr>
+        <w:t xml:space="preserve">-Test </w:t>
+      </w:r>
+      <w:proofErr w:type="spellStart"/>
+      <w:r>
+        <w:rPr>
+          <w:sz w:val="28"/>
+          <w:szCs w:val="28"/>
+        </w:rPr>
+        <w:t>UserManager</w:t>
+      </w:r>
+      <w:proofErr w:type="spellEnd"/>
+    </w:p>
+    <w:p>
+      <w:pPr>
+        <w:rPr>
+          <w:sz w:val="28"/>
+          <w:szCs w:val="28"/>
+        </w:rPr>
+      </w:pPr>
+    </w:p>
+    <w:p>
+      <w:pPr>
+        <w:rPr>
+          <w:sz w:val="28"/>
+          <w:szCs w:val="28"/>
+        </w:rPr>
+      </w:pPr>
+      <w:bookmarkStart w:id="0" w:name="_GoBack"/>
+      <w:bookmarkEnd w:id="0"/>
+      <w:r>
+        <w:rPr>
+          <w:noProof/>
+          <w:sz w:val="28"/>
+          <w:szCs w:val="28"/>
+        </w:rPr>
+        <w:drawing>
+          <wp:inline distT="0" distB="0" distL="0" distR="0" wp14:anchorId="0D6C8BCE" wp14:editId="31A4505B">
+            <wp:extent cx="6115050" cy="1933575"/>
+            <wp:effectExtent l="0" t="0" r="0" b="9525"/>
+            <wp:docPr id="4" name="Immagine 4"/>
+            <wp:cNvGraphicFramePr>
+              <a:graphicFrameLocks xmlns:a="http://schemas.openxmlformats.org/drawingml/2006/main" noChangeAspect="1"/>
+            </wp:cNvGraphicFramePr>
+            <a:graphic xmlns:a="http://schemas.openxmlformats.org/drawingml/2006/main">
+              <a:graphicData uri="http://schemas.openxmlformats.org/drawingml/2006/picture">
+                <pic:pic xmlns:pic="http://schemas.openxmlformats.org/drawingml/2006/picture">
+                  <pic:nvPicPr>
+                    <pic:cNvPr id="0" name="Picture 1"/>
+                    <pic:cNvPicPr>
+                      <a:picLocks noChangeAspect="1" noChangeArrowheads="1"/>
+                    </pic:cNvPicPr>
+                  </pic:nvPicPr>
+                  <pic:blipFill>
+                    <a:blip r:embed="rId9">
+                      <a:extLst>
+                        <a:ext uri="{28A0092B-C50C-407E-A947-70E740481C1C}">
+                          <a14:useLocalDpi xmlns:a14="http://schemas.microsoft.com/office/drawing/2010/main" val="0"/>
+                        </a:ext>
+                      </a:extLst>
+                    </a:blip>
+                    <a:srcRect/>
+                    <a:stretch>
+                      <a:fillRect/>
+                    </a:stretch>
+                  </pic:blipFill>
+                  <pic:spPr bwMode="auto">
+                    <a:xfrm>
+                      <a:off x="0" y="0"/>
+                      <a:ext cx="6115050" cy="1933575"/>
+                    </a:xfrm>
+                    <a:prstGeom prst="rect">
+                      <a:avLst/>
+                    </a:prstGeom>
+                    <a:noFill/>
+                    <a:ln>
+                      <a:noFill/>
+                    </a:ln>
+                  </pic:spPr>
+                </pic:pic>
+              </a:graphicData>
+            </a:graphic>
+          </wp:inline>
+        </w:drawing>
+      </w:r>
+    </w:p>
+    <w:p>
+      <w:pPr>
+        <w:rPr>
+          <w:b/>
+          <w:sz w:val="28"/>
+          <w:szCs w:val="28"/>
+        </w:rPr>
+      </w:pPr>
+      <w:r>
+        <w:rPr>
+          <w:b/>
+          <w:sz w:val="28"/>
+          <w:szCs w:val="28"/>
+        </w:rPr>
+        <w:lastRenderedPageBreak/>
         <w:t>6.</w:t>
       </w:r>
       <w:r>

</xml_diff>